<commit_message>
New Project file added in Folder VS
</commit_message>
<xml_diff>
--- a/ER attribute.docx
+++ b/ER attribute.docx
@@ -1443,273 +1443,285 @@
         </w:numPr>
       </w:pPr>
       <w:r>
-        <w:t>Role</w:t>
-      </w:r>
-    </w:p>
-    <w:p>
-      <w:pPr>
-        <w:pStyle w:val="ListParagraph"/>
-        <w:numPr>
-          <w:ilvl w:val="1"/>
-          <w:numId w:val="4"/>
-        </w:numPr>
-      </w:pPr>
-      <w:r>
-        <w:t>Password</w:t>
-      </w:r>
-    </w:p>
-    <w:p/>
-    <w:p>
-      <w:pPr>
-        <w:pStyle w:val="ListParagraph"/>
-        <w:numPr>
-          <w:ilvl w:val="0"/>
-          <w:numId w:val="4"/>
-        </w:numPr>
-      </w:pPr>
-      <w:r>
-        <w:t>Order</w:t>
-      </w:r>
-    </w:p>
-    <w:p>
-      <w:pPr>
-        <w:pStyle w:val="ListParagraph"/>
-        <w:numPr>
-          <w:ilvl w:val="1"/>
-          <w:numId w:val="4"/>
-        </w:numPr>
-      </w:pPr>
-      <w:r>
-        <w:t>Id</w:t>
-      </w:r>
-    </w:p>
-    <w:p>
-      <w:pPr>
-        <w:pStyle w:val="ListParagraph"/>
-        <w:numPr>
-          <w:ilvl w:val="1"/>
-          <w:numId w:val="4"/>
-        </w:numPr>
-      </w:pPr>
-      <w:proofErr w:type="spellStart"/>
-      <w:r>
-        <w:t>CustomerId</w:t>
-      </w:r>
-      <w:proofErr w:type="spellEnd"/>
-    </w:p>
-    <w:p>
-      <w:pPr>
-        <w:pStyle w:val="ListParagraph"/>
-        <w:numPr>
-          <w:ilvl w:val="1"/>
-          <w:numId w:val="4"/>
-        </w:numPr>
-      </w:pPr>
-      <w:r>
-        <w:t>Date</w:t>
-      </w:r>
-    </w:p>
-    <w:p>
-      <w:pPr>
-        <w:pStyle w:val="ListParagraph"/>
-        <w:numPr>
-          <w:ilvl w:val="1"/>
-          <w:numId w:val="4"/>
-        </w:numPr>
-      </w:pPr>
-      <w:proofErr w:type="spellStart"/>
-      <w:r>
-        <w:lastRenderedPageBreak/>
-        <w:t>AddedSubTotal</w:t>
-      </w:r>
-      <w:proofErr w:type="spellEnd"/>
-    </w:p>
-    <w:p>
-      <w:pPr>
-        <w:pStyle w:val="ListParagraph"/>
-        <w:numPr>
-          <w:ilvl w:val="1"/>
-          <w:numId w:val="4"/>
-        </w:numPr>
-      </w:pPr>
-      <w:proofErr w:type="spellStart"/>
-      <w:r>
-        <w:t>DiscountId</w:t>
-      </w:r>
-      <w:proofErr w:type="spellEnd"/>
-    </w:p>
-    <w:p>
-      <w:pPr>
-        <w:pStyle w:val="ListParagraph"/>
-        <w:numPr>
-          <w:ilvl w:val="1"/>
-          <w:numId w:val="4"/>
-        </w:numPr>
-      </w:pPr>
-      <w:proofErr w:type="spellStart"/>
-      <w:r>
-        <w:t>GrandTotal</w:t>
-      </w:r>
-      <w:proofErr w:type="spellEnd"/>
-    </w:p>
-    <w:p>
-      <w:pPr>
-        <w:pStyle w:val="ListParagraph"/>
-        <w:numPr>
-          <w:ilvl w:val="1"/>
-          <w:numId w:val="4"/>
-        </w:numPr>
-      </w:pPr>
-      <w:proofErr w:type="spellStart"/>
-      <w:r>
-        <w:t>DeliveryManId</w:t>
-      </w:r>
-      <w:proofErr w:type="spellEnd"/>
-    </w:p>
-    <w:p>
-      <w:pPr>
-        <w:pStyle w:val="ListParagraph"/>
-        <w:numPr>
-          <w:ilvl w:val="1"/>
-          <w:numId w:val="4"/>
-        </w:numPr>
-      </w:pPr>
-      <w:proofErr w:type="spellStart"/>
-      <w:r>
-        <w:t>DeliveryStatus</w:t>
-      </w:r>
-      <w:proofErr w:type="spellEnd"/>
-    </w:p>
-    <w:p/>
-    <w:p>
-      <w:pPr>
-        <w:pStyle w:val="ListParagraph"/>
-        <w:numPr>
-          <w:ilvl w:val="0"/>
-          <w:numId w:val="4"/>
-        </w:numPr>
-      </w:pPr>
-      <w:proofErr w:type="spellStart"/>
-      <w:r>
-        <w:t>SalesRecord</w:t>
-      </w:r>
-      <w:proofErr w:type="spellEnd"/>
-    </w:p>
-    <w:p>
-      <w:pPr>
-        <w:pStyle w:val="ListParagraph"/>
-        <w:numPr>
-          <w:ilvl w:val="1"/>
-          <w:numId w:val="4"/>
-        </w:numPr>
-      </w:pPr>
-      <w:r>
-        <w:t>Id</w:t>
-      </w:r>
-    </w:p>
-    <w:p>
-      <w:pPr>
-        <w:pStyle w:val="ListParagraph"/>
-        <w:numPr>
-          <w:ilvl w:val="1"/>
-          <w:numId w:val="4"/>
-        </w:numPr>
-      </w:pPr>
-      <w:proofErr w:type="spellStart"/>
-      <w:r>
-        <w:t>CustomerId</w:t>
-      </w:r>
-      <w:proofErr w:type="spellEnd"/>
-    </w:p>
-    <w:p>
-      <w:pPr>
-        <w:pStyle w:val="ListParagraph"/>
-        <w:numPr>
-          <w:ilvl w:val="1"/>
-          <w:numId w:val="4"/>
-        </w:numPr>
-      </w:pPr>
-      <w:r>
-        <w:t>Date</w:t>
-      </w:r>
-    </w:p>
-    <w:p>
-      <w:pPr>
-        <w:pStyle w:val="ListParagraph"/>
-        <w:numPr>
-          <w:ilvl w:val="1"/>
-          <w:numId w:val="4"/>
-        </w:numPr>
-      </w:pPr>
-      <w:proofErr w:type="spellStart"/>
-      <w:r>
-        <w:t>ProductId</w:t>
-      </w:r>
-      <w:proofErr w:type="spellEnd"/>
-    </w:p>
-    <w:p>
-      <w:pPr>
-        <w:pStyle w:val="ListParagraph"/>
-        <w:numPr>
-          <w:ilvl w:val="1"/>
-          <w:numId w:val="4"/>
-        </w:numPr>
-      </w:pPr>
-      <w:r>
-        <w:t>Price</w:t>
-      </w:r>
-    </w:p>
-    <w:p>
-      <w:pPr>
-        <w:pStyle w:val="ListParagraph"/>
-        <w:numPr>
-          <w:ilvl w:val="1"/>
-          <w:numId w:val="4"/>
-        </w:numPr>
-      </w:pPr>
-      <w:r>
-        <w:t>Quantity</w:t>
-      </w:r>
-    </w:p>
-    <w:p>
-      <w:pPr>
-        <w:pStyle w:val="ListParagraph"/>
-        <w:numPr>
-          <w:ilvl w:val="1"/>
-          <w:numId w:val="4"/>
-        </w:numPr>
-      </w:pPr>
-      <w:r>
-        <w:t>Subtotal</w:t>
-      </w:r>
-    </w:p>
-    <w:p>
-      <w:pPr>
-        <w:pStyle w:val="ListParagraph"/>
-        <w:numPr>
-          <w:ilvl w:val="1"/>
-          <w:numId w:val="4"/>
-        </w:numPr>
-      </w:pPr>
-      <w:proofErr w:type="spellStart"/>
-      <w:r>
-        <w:t>ShopId</w:t>
-      </w:r>
-      <w:proofErr w:type="spellEnd"/>
-    </w:p>
-    <w:p>
-      <w:pPr>
-        <w:pStyle w:val="ListParagraph"/>
-        <w:numPr>
-          <w:ilvl w:val="1"/>
-          <w:numId w:val="4"/>
-        </w:numPr>
-      </w:pPr>
-      <w:r>
-        <w:t>OrderId</w:t>
+        <w:t>Phone</w:t>
       </w:r>
       <w:bookmarkStart w:id="0" w:name="_GoBack"/>
       <w:bookmarkEnd w:id="0"/>
+    </w:p>
+    <w:p>
+      <w:pPr>
+        <w:pStyle w:val="ListParagraph"/>
+        <w:numPr>
+          <w:ilvl w:val="1"/>
+          <w:numId w:val="4"/>
+        </w:numPr>
+      </w:pPr>
+      <w:r>
+        <w:t>Role</w:t>
+      </w:r>
+    </w:p>
+    <w:p>
+      <w:pPr>
+        <w:pStyle w:val="ListParagraph"/>
+        <w:numPr>
+          <w:ilvl w:val="1"/>
+          <w:numId w:val="4"/>
+        </w:numPr>
+      </w:pPr>
+      <w:r>
+        <w:t>Password</w:t>
+      </w:r>
+    </w:p>
+    <w:p/>
+    <w:p>
+      <w:pPr>
+        <w:pStyle w:val="ListParagraph"/>
+        <w:numPr>
+          <w:ilvl w:val="0"/>
+          <w:numId w:val="4"/>
+        </w:numPr>
+      </w:pPr>
+      <w:r>
+        <w:t>Order</w:t>
+      </w:r>
+    </w:p>
+    <w:p>
+      <w:pPr>
+        <w:pStyle w:val="ListParagraph"/>
+        <w:numPr>
+          <w:ilvl w:val="1"/>
+          <w:numId w:val="4"/>
+        </w:numPr>
+      </w:pPr>
+      <w:r>
+        <w:t>Id</w:t>
+      </w:r>
+    </w:p>
+    <w:p>
+      <w:pPr>
+        <w:pStyle w:val="ListParagraph"/>
+        <w:numPr>
+          <w:ilvl w:val="1"/>
+          <w:numId w:val="4"/>
+        </w:numPr>
+      </w:pPr>
+      <w:proofErr w:type="spellStart"/>
+      <w:r>
+        <w:t>CustomerId</w:t>
+      </w:r>
+      <w:proofErr w:type="spellEnd"/>
+    </w:p>
+    <w:p>
+      <w:pPr>
+        <w:pStyle w:val="ListParagraph"/>
+        <w:numPr>
+          <w:ilvl w:val="1"/>
+          <w:numId w:val="4"/>
+        </w:numPr>
+      </w:pPr>
+      <w:r>
+        <w:lastRenderedPageBreak/>
+        <w:t>Date</w:t>
+      </w:r>
+    </w:p>
+    <w:p>
+      <w:pPr>
+        <w:pStyle w:val="ListParagraph"/>
+        <w:numPr>
+          <w:ilvl w:val="1"/>
+          <w:numId w:val="4"/>
+        </w:numPr>
+      </w:pPr>
+      <w:proofErr w:type="spellStart"/>
+      <w:r>
+        <w:t>AddedSubTotal</w:t>
+      </w:r>
+      <w:proofErr w:type="spellEnd"/>
+    </w:p>
+    <w:p>
+      <w:pPr>
+        <w:pStyle w:val="ListParagraph"/>
+        <w:numPr>
+          <w:ilvl w:val="1"/>
+          <w:numId w:val="4"/>
+        </w:numPr>
+      </w:pPr>
+      <w:proofErr w:type="spellStart"/>
+      <w:r>
+        <w:t>DiscountId</w:t>
+      </w:r>
+      <w:proofErr w:type="spellEnd"/>
+    </w:p>
+    <w:p>
+      <w:pPr>
+        <w:pStyle w:val="ListParagraph"/>
+        <w:numPr>
+          <w:ilvl w:val="1"/>
+          <w:numId w:val="4"/>
+        </w:numPr>
+      </w:pPr>
+      <w:proofErr w:type="spellStart"/>
+      <w:r>
+        <w:t>GrandTotal</w:t>
+      </w:r>
+      <w:proofErr w:type="spellEnd"/>
+    </w:p>
+    <w:p>
+      <w:pPr>
+        <w:pStyle w:val="ListParagraph"/>
+        <w:numPr>
+          <w:ilvl w:val="1"/>
+          <w:numId w:val="4"/>
+        </w:numPr>
+      </w:pPr>
+      <w:proofErr w:type="spellStart"/>
+      <w:r>
+        <w:t>DeliveryManId</w:t>
+      </w:r>
+      <w:proofErr w:type="spellEnd"/>
+    </w:p>
+    <w:p>
+      <w:pPr>
+        <w:pStyle w:val="ListParagraph"/>
+        <w:numPr>
+          <w:ilvl w:val="1"/>
+          <w:numId w:val="4"/>
+        </w:numPr>
+      </w:pPr>
+      <w:proofErr w:type="spellStart"/>
+      <w:r>
+        <w:t>DeliveryStatus</w:t>
+      </w:r>
+      <w:proofErr w:type="spellEnd"/>
+    </w:p>
+    <w:p/>
+    <w:p>
+      <w:pPr>
+        <w:pStyle w:val="ListParagraph"/>
+        <w:numPr>
+          <w:ilvl w:val="0"/>
+          <w:numId w:val="4"/>
+        </w:numPr>
+      </w:pPr>
+      <w:proofErr w:type="spellStart"/>
+      <w:r>
+        <w:t>SalesRecord</w:t>
+      </w:r>
+      <w:proofErr w:type="spellEnd"/>
+    </w:p>
+    <w:p>
+      <w:pPr>
+        <w:pStyle w:val="ListParagraph"/>
+        <w:numPr>
+          <w:ilvl w:val="1"/>
+          <w:numId w:val="4"/>
+        </w:numPr>
+      </w:pPr>
+      <w:r>
+        <w:t>Id</w:t>
+      </w:r>
+    </w:p>
+    <w:p>
+      <w:pPr>
+        <w:pStyle w:val="ListParagraph"/>
+        <w:numPr>
+          <w:ilvl w:val="1"/>
+          <w:numId w:val="4"/>
+        </w:numPr>
+      </w:pPr>
+      <w:proofErr w:type="spellStart"/>
+      <w:r>
+        <w:t>CustomerId</w:t>
+      </w:r>
+      <w:proofErr w:type="spellEnd"/>
+    </w:p>
+    <w:p>
+      <w:pPr>
+        <w:pStyle w:val="ListParagraph"/>
+        <w:numPr>
+          <w:ilvl w:val="1"/>
+          <w:numId w:val="4"/>
+        </w:numPr>
+      </w:pPr>
+      <w:r>
+        <w:t>Date</w:t>
+      </w:r>
+    </w:p>
+    <w:p>
+      <w:pPr>
+        <w:pStyle w:val="ListParagraph"/>
+        <w:numPr>
+          <w:ilvl w:val="1"/>
+          <w:numId w:val="4"/>
+        </w:numPr>
+      </w:pPr>
+      <w:proofErr w:type="spellStart"/>
+      <w:r>
+        <w:t>ProductId</w:t>
+      </w:r>
+      <w:proofErr w:type="spellEnd"/>
+    </w:p>
+    <w:p>
+      <w:pPr>
+        <w:pStyle w:val="ListParagraph"/>
+        <w:numPr>
+          <w:ilvl w:val="1"/>
+          <w:numId w:val="4"/>
+        </w:numPr>
+      </w:pPr>
+      <w:r>
+        <w:t>Price</w:t>
+      </w:r>
+    </w:p>
+    <w:p>
+      <w:pPr>
+        <w:pStyle w:val="ListParagraph"/>
+        <w:numPr>
+          <w:ilvl w:val="1"/>
+          <w:numId w:val="4"/>
+        </w:numPr>
+      </w:pPr>
+      <w:r>
+        <w:t>Quantity</w:t>
+      </w:r>
+    </w:p>
+    <w:p>
+      <w:pPr>
+        <w:pStyle w:val="ListParagraph"/>
+        <w:numPr>
+          <w:ilvl w:val="1"/>
+          <w:numId w:val="4"/>
+        </w:numPr>
+      </w:pPr>
+      <w:r>
+        <w:t>Subtotal</w:t>
+      </w:r>
+    </w:p>
+    <w:p>
+      <w:pPr>
+        <w:pStyle w:val="ListParagraph"/>
+        <w:numPr>
+          <w:ilvl w:val="1"/>
+          <w:numId w:val="4"/>
+        </w:numPr>
+      </w:pPr>
+      <w:proofErr w:type="spellStart"/>
+      <w:r>
+        <w:t>ShopId</w:t>
+      </w:r>
+      <w:proofErr w:type="spellEnd"/>
+    </w:p>
+    <w:p>
+      <w:pPr>
+        <w:pStyle w:val="ListParagraph"/>
+        <w:numPr>
+          <w:ilvl w:val="1"/>
+          <w:numId w:val="4"/>
+        </w:numPr>
+      </w:pPr>
+      <w:r>
+        <w:t>OrderId</w:t>
+      </w:r>
     </w:p>
     <w:p>
       <w:pPr>
@@ -2798,7 +2810,7 @@
 </file>
 
 <file path=customXml/itemProps1.xml><?xml version="1.0" encoding="utf-8"?>
-<ds:datastoreItem xmlns:ds="http://schemas.openxmlformats.org/officeDocument/2006/customXml" ds:itemID="{0752D3CA-D3F7-4B79-A27D-A460041CA56E}">
+<ds:datastoreItem xmlns:ds="http://schemas.openxmlformats.org/officeDocument/2006/customXml" ds:itemID="{4BCDB418-0174-4FF0-BEE3-C9B5A9E97235}">
   <ds:schemaRefs>
     <ds:schemaRef ds:uri="http://schemas.openxmlformats.org/officeDocument/2006/bibliography"/>
   </ds:schemaRefs>

</xml_diff>